<commit_message>
improved the appearance of the generated document and add more functions
</commit_message>
<xml_diff>
--- a/static/InputFiles/file2.docx
+++ b/static/InputFiles/file2.docx
@@ -262,7 +262,6 @@
       <w:r>
         <w:t xml:space="preserve">№ </w:t>
       </w:r>
-      <w:bookmarkStart w:id="0" w:name="_GoBack"/>
       <w:r>
         <w:rPr>
           <w:b w:val="0"/>
@@ -309,7 +308,6 @@
         </w:rPr>
         <w:t>}}</w:t>
       </w:r>
-      <w:bookmarkEnd w:id="0"/>
     </w:p>
     <w:p>
       <w:pPr>
@@ -672,50 +670,39 @@
       <w:pPr>
         <w:jc w:val="center"/>
         <w:rPr>
+          <w:u w:val="single"/>
+          <w:lang w:val="uk-UA"/>
+        </w:rPr>
+      </w:pPr>
+      <w:r>
+        <w:rPr>
+          <w:u w:val="single"/>
+          <w:lang w:val="uk-UA"/>
+        </w:rPr>
+        <w:t>{{</w:t>
+      </w:r>
+      <w:r>
+        <w:rPr>
+          <w:u w:val="single"/>
           <w:lang w:val="en-US"/>
         </w:rPr>
-      </w:pPr>
-      <w:r>
-        <w:rPr>
-          <w:lang w:val="uk-UA"/>
-        </w:rPr>
-        <w:t>________</w:t>
-      </w:r>
-      <w:r>
-        <w:rPr>
-          <w:lang w:val="uk-UA"/>
-        </w:rPr>
-        <w:t>___</w:t>
-      </w:r>
-      <w:r>
-        <w:rPr>
-          <w:lang w:val="uk-UA"/>
-        </w:rPr>
-        <w:t>______</w:t>
-      </w:r>
-      <w:r>
-        <w:rPr>
-          <w:lang w:val="uk-UA"/>
-        </w:rPr>
-        <w:t>___</w:t>
-      </w:r>
-      <w:r>
-        <w:rPr>
-          <w:lang w:val="en-US"/>
-        </w:rPr>
-        <w:t>{{name}}</w:t>
-      </w:r>
-      <w:r>
-        <w:rPr>
-          <w:lang w:val="uk-UA"/>
-        </w:rPr>
-        <w:t>______</w:t>
-      </w:r>
-      <w:r>
-        <w:rPr>
-          <w:lang w:val="uk-UA"/>
-        </w:rPr>
-        <w:t>____________</w:t>
+        <w:t>name</w:t>
+      </w:r>
+      <w:r>
+        <w:rPr>
+          <w:u w:val="single"/>
+          <w:lang w:val="uk-UA"/>
+        </w:rPr>
+        <w:t>}}</w:t>
+      </w:r>
+      <w:bookmarkStart w:id="0" w:name="_GoBack"/>
+      <w:bookmarkEnd w:id="0"/>
+      <w:r>
+        <w:rPr>
+          <w:u w:val="single"/>
+          <w:lang w:val="uk-UA"/>
+        </w:rPr>
+        <w:t xml:space="preserve">       </w:t>
       </w:r>
     </w:p>
     <w:p>
@@ -3364,7 +3351,7 @@
 </file>
 
 <file path=customXml/itemProps1.xml><?xml version="1.0" encoding="utf-8"?>
-<ds:datastoreItem xmlns:ds="http://schemas.openxmlformats.org/officeDocument/2006/customXml" ds:itemID="{75B4C1A8-21AF-4BD7-B28A-EAC810C418DA}">
+<ds:datastoreItem xmlns:ds="http://schemas.openxmlformats.org/officeDocument/2006/customXml" ds:itemID="{5DCF2CC8-3CB5-424A-ACDC-F9BEE66A1A16}">
   <ds:schemaRefs>
     <ds:schemaRef ds:uri="http://schemas.openxmlformats.org/officeDocument/2006/bibliography"/>
   </ds:schemaRefs>

</xml_diff>

<commit_message>
change original document formatting
</commit_message>
<xml_diff>
--- a/static/InputFiles/file2.docx
+++ b/static/InputFiles/file2.docx
@@ -1,6 +1,6 @@
 
 <file path=word/document.xml><?xml version="1.0" encoding="utf-8"?>
-<w:document xmlns:wpc="http://schemas.microsoft.com/office/word/2010/wordprocessingCanvas" xmlns:cx="http://schemas.microsoft.com/office/drawing/2014/chartex" xmlns:mc="http://schemas.openxmlformats.org/markup-compatibility/2006" xmlns:o="urn:schemas-microsoft-com:office:office" xmlns:r="http://schemas.openxmlformats.org/officeDocument/2006/relationships" xmlns:m="http://schemas.openxmlformats.org/officeDocument/2006/math" xmlns:v="urn:schemas-microsoft-com:vml" xmlns:wp14="http://schemas.microsoft.com/office/word/2010/wordprocessingDrawing" xmlns:wp="http://schemas.openxmlformats.org/drawingml/2006/wordprocessingDrawing" xmlns:w10="urn:schemas-microsoft-com:office:word" xmlns:w="http://schemas.openxmlformats.org/wordprocessingml/2006/main" xmlns:w14="http://schemas.microsoft.com/office/word/2010/wordml" xmlns:w15="http://schemas.microsoft.com/office/word/2012/wordml" xmlns:w16se="http://schemas.microsoft.com/office/word/2015/wordml/symex" xmlns:wpg="http://schemas.microsoft.com/office/word/2010/wordprocessingGroup" xmlns:wpi="http://schemas.microsoft.com/office/word/2010/wordprocessingInk" xmlns:wne="http://schemas.microsoft.com/office/word/2006/wordml" xmlns:wps="http://schemas.microsoft.com/office/word/2010/wordprocessingShape" mc:Ignorable="w14 w15 w16se wp14">
+<w:document xmlns:wpc="http://schemas.microsoft.com/office/word/2010/wordprocessingCanvas" xmlns:cx="http://schemas.microsoft.com/office/drawing/2014/chartex" xmlns:cx1="http://schemas.microsoft.com/office/drawing/2015/9/8/chartex" xmlns:cx2="http://schemas.microsoft.com/office/drawing/2015/10/21/chartex" xmlns:cx3="http://schemas.microsoft.com/office/drawing/2016/5/9/chartex" xmlns:cx4="http://schemas.microsoft.com/office/drawing/2016/5/10/chartex" xmlns:cx5="http://schemas.microsoft.com/office/drawing/2016/5/11/chartex" xmlns:cx6="http://schemas.microsoft.com/office/drawing/2016/5/12/chartex" xmlns:cx7="http://schemas.microsoft.com/office/drawing/2016/5/13/chartex" xmlns:cx8="http://schemas.microsoft.com/office/drawing/2016/5/14/chartex" xmlns:mc="http://schemas.openxmlformats.org/markup-compatibility/2006" xmlns:aink="http://schemas.microsoft.com/office/drawing/2016/ink" xmlns:am3d="http://schemas.microsoft.com/office/drawing/2017/model3d" xmlns:o="urn:schemas-microsoft-com:office:office" xmlns:r="http://schemas.openxmlformats.org/officeDocument/2006/relationships" xmlns:m="http://schemas.openxmlformats.org/officeDocument/2006/math" xmlns:v="urn:schemas-microsoft-com:vml" xmlns:wp14="http://schemas.microsoft.com/office/word/2010/wordprocessingDrawing" xmlns:wp="http://schemas.openxmlformats.org/drawingml/2006/wordprocessingDrawing" xmlns:w10="urn:schemas-microsoft-com:office:word" xmlns:w="http://schemas.openxmlformats.org/wordprocessingml/2006/main" xmlns:w14="http://schemas.microsoft.com/office/word/2010/wordml" xmlns:w15="http://schemas.microsoft.com/office/word/2012/wordml" xmlns:w16cex="http://schemas.microsoft.com/office/word/2018/wordml/cex" xmlns:w16cid="http://schemas.microsoft.com/office/word/2016/wordml/cid" xmlns:w16="http://schemas.microsoft.com/office/word/2018/wordml" xmlns:w16sdtdh="http://schemas.microsoft.com/office/word/2020/wordml/sdtdatahash" xmlns:w16se="http://schemas.microsoft.com/office/word/2015/wordml/symex" xmlns:wpg="http://schemas.microsoft.com/office/word/2010/wordprocessingGroup" xmlns:wpi="http://schemas.microsoft.com/office/word/2010/wordprocessingInk" xmlns:wne="http://schemas.microsoft.com/office/word/2006/wordml" xmlns:wps="http://schemas.microsoft.com/office/word/2010/wordprocessingShape" mc:Ignorable="w14 w15 w16se w16cid w16 w16cex w16sdtdh wp14">
   <w:body>
     <w:p>
       <w:pPr>
@@ -290,8 +290,20 @@
       </w:r>
       <w:r>
         <w:rPr>
+          <w:bCs w:val="0"/>
+        </w:rPr>
+        <w:t>від</w:t>
+      </w:r>
+      <w:r>
+        <w:rPr>
           <w:b w:val="0"/>
         </w:rPr>
+        <w:t xml:space="preserve"> </w:t>
+      </w:r>
+      <w:r>
+        <w:rPr>
+          <w:b w:val="0"/>
+        </w:rPr>
         <w:t>{{</w:t>
       </w:r>
       <w:proofErr w:type="spellStart"/>
@@ -413,38 +425,88 @@
     </w:p>
     <w:p>
       <w:pPr>
-        <w:jc w:val="center"/>
+        <w:ind w:firstLineChars="200" w:firstLine="442"/>
+        <w:jc w:val="both"/>
         <w:rPr>
           <w:b/>
           <w:sz w:val="22"/>
           <w:szCs w:val="22"/>
+          <w:lang w:val="uk-UA"/>
         </w:rPr>
       </w:pPr>
       <w:r>
         <w:rPr>
           <w:b/>
+          <w:noProof/>
           <w:sz w:val="22"/>
           <w:szCs w:val="22"/>
           <w:lang w:val="uk-UA"/>
         </w:rPr>
-        <w:t>_____________</w:t>
-      </w:r>
-      <w:r>
-        <w:rPr>
-          <w:b/>
-          <w:sz w:val="22"/>
-          <w:szCs w:val="22"/>
-        </w:rPr>
-        <w:t>____________________________________________________________</w:t>
-      </w:r>
-      <w:r>
-        <w:rPr>
-          <w:b/>
-          <w:sz w:val="22"/>
-          <w:szCs w:val="22"/>
-          <w:lang w:val="uk-UA"/>
-        </w:rPr>
-        <w:t>______</w:t>
+        <mc:AlternateContent>
+          <mc:Choice Requires="wps">
+            <w:drawing>
+              <wp:anchor distT="0" distB="0" distL="114300" distR="114300" simplePos="0" relativeHeight="251659776" behindDoc="0" locked="0" layoutInCell="1" allowOverlap="1" wp14:anchorId="6BF6C24A" wp14:editId="0797EDF9">
+                <wp:simplePos x="0" y="0"/>
+                <wp:positionH relativeFrom="margin">
+                  <wp:align>right</wp:align>
+                </wp:positionH>
+                <wp:positionV relativeFrom="paragraph">
+                  <wp:posOffset>118110</wp:posOffset>
+                </wp:positionV>
+                <wp:extent cx="6134100" cy="22860"/>
+                <wp:effectExtent l="0" t="0" r="19050" b="34290"/>
+                <wp:wrapNone/>
+                <wp:docPr id="4" name="Пряма сполучна лінія 4"/>
+                <wp:cNvGraphicFramePr/>
+                <a:graphic xmlns:a="http://schemas.openxmlformats.org/drawingml/2006/main">
+                  <a:graphicData uri="http://schemas.microsoft.com/office/word/2010/wordprocessingShape">
+                    <wps:wsp>
+                      <wps:cNvCnPr/>
+                      <wps:spPr>
+                        <a:xfrm>
+                          <a:off x="0" y="0"/>
+                          <a:ext cx="6134100" cy="22860"/>
+                        </a:xfrm>
+                        <a:prstGeom prst="line">
+                          <a:avLst/>
+                        </a:prstGeom>
+                      </wps:spPr>
+                      <wps:style>
+                        <a:lnRef idx="1">
+                          <a:schemeClr val="dk1"/>
+                        </a:lnRef>
+                        <a:fillRef idx="0">
+                          <a:schemeClr val="dk1"/>
+                        </a:fillRef>
+                        <a:effectRef idx="0">
+                          <a:schemeClr val="dk1"/>
+                        </a:effectRef>
+                        <a:fontRef idx="minor">
+                          <a:schemeClr val="tx1"/>
+                        </a:fontRef>
+                      </wps:style>
+                      <wps:bodyPr/>
+                    </wps:wsp>
+                  </a:graphicData>
+                </a:graphic>
+                <wp14:sizeRelH relativeFrom="margin">
+                  <wp14:pctWidth>0</wp14:pctWidth>
+                </wp14:sizeRelH>
+                <wp14:sizeRelV relativeFrom="margin">
+                  <wp14:pctHeight>0</wp14:pctHeight>
+                </wp14:sizeRelV>
+              </wp:anchor>
+            </w:drawing>
+          </mc:Choice>
+          <mc:Fallback>
+            <w:pict>
+              <v:line w14:anchorId="20408543" id="Пряма сполучна лінія 4" o:spid="_x0000_s1026" style="position:absolute;z-index:251659776;visibility:visible;mso-wrap-style:square;mso-width-percent:0;mso-height-percent:0;mso-wrap-distance-left:9pt;mso-wrap-distance-top:0;mso-wrap-distance-right:9pt;mso-wrap-distance-bottom:0;mso-position-horizontal:right;mso-position-horizontal-relative:margin;mso-position-vertical:absolute;mso-position-vertical-relative:text;mso-width-percent:0;mso-height-percent:0;mso-width-relative:margin;mso-height-relative:margin" from="431.8pt,9.3pt" to="914.8pt,11.1pt" o:gfxdata="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" strokecolor="black [3200]" strokeweight=".5pt">
+                <v:stroke joinstyle="miter"/>
+                <w10:wrap anchorx="margin"/>
+              </v:line>
+            </w:pict>
+          </mc:Fallback>
+        </mc:AlternateContent>
       </w:r>
     </w:p>
     <w:p>
@@ -695,8 +757,6 @@
         </w:rPr>
         <w:t>}}</w:t>
       </w:r>
-      <w:bookmarkStart w:id="0" w:name="_GoBack"/>
-      <w:bookmarkEnd w:id="0"/>
       <w:r>
         <w:rPr>
           <w:u w:val="single"/>
@@ -982,7 +1042,7 @@
               </wp:anchor>
             </w:drawing>
           </mc:Choice>
-          <mc:Fallback xmlns:w16sdtdh="http://schemas.microsoft.com/office/word/2020/wordml/sdtdatahash" xmlns:w16="http://schemas.microsoft.com/office/word/2018/wordml" xmlns:w16cid="http://schemas.microsoft.com/office/word/2016/wordml/cid" xmlns:w16cex="http://schemas.microsoft.com/office/word/2018/wordml/cex" xmlns:am3d="http://schemas.microsoft.com/office/drawing/2017/model3d" xmlns:aink="http://schemas.microsoft.com/office/drawing/2016/ink" xmlns:cx8="http://schemas.microsoft.com/office/drawing/2016/5/14/chartex" xmlns:cx7="http://schemas.microsoft.com/office/drawing/2016/5/13/chartex" xmlns:cx6="http://schemas.microsoft.com/office/drawing/2016/5/12/chartex" xmlns:cx5="http://schemas.microsoft.com/office/drawing/2016/5/11/chartex" xmlns:cx4="http://schemas.microsoft.com/office/drawing/2016/5/10/chartex" xmlns:cx3="http://schemas.microsoft.com/office/drawing/2016/5/9/chartex" xmlns:cx2="http://schemas.microsoft.com/office/drawing/2015/10/21/chartex" xmlns:cx1="http://schemas.microsoft.com/office/drawing/2015/9/8/chartex">
+          <mc:Fallback>
             <w:pict>
               <v:shapetype w14:anchorId="5B658E36" id="_x0000_t32" coordsize="21600,21600" o:spt="32" o:oned="t" path="m,l21600,21600e" filled="f">
                 <v:path arrowok="t" fillok="f" o:connecttype="none"/>
@@ -1185,6 +1245,7 @@
     <w:p>
       <w:pPr>
         <w:pStyle w:val="2"/>
+        <w:ind w:firstLine="482"/>
         <w:rPr>
           <w:rFonts w:eastAsia="Arial Unicode MS"/>
         </w:rPr>
@@ -1219,165 +1280,155 @@
       </w:pPr>
       <w:r>
         <w:rPr>
+          <w:lang w:val="uk-UA"/>
+        </w:rPr>
+        <w:t xml:space="preserve">Згідно </w:t>
+      </w:r>
+      <w:r>
+        <w:rPr>
+          <w:lang w:val="uk-UA"/>
+        </w:rPr>
+        <w:t xml:space="preserve">з </w:t>
+      </w:r>
+      <w:r>
+        <w:rPr>
+          <w:lang w:val="uk-UA"/>
+        </w:rPr>
+        <w:t>довідк</w:t>
+      </w:r>
+      <w:r>
+        <w:rPr>
+          <w:lang w:val="uk-UA"/>
+        </w:rPr>
+        <w:t>ою</w:t>
+      </w:r>
+      <w:r>
+        <w:rPr>
+          <w:lang w:val="uk-UA"/>
+        </w:rPr>
+        <w:t>-викликом</w:t>
+      </w:r>
+      <w:r>
+        <w:rPr>
+          <w:lang w:val="uk-UA"/>
+        </w:rPr>
+        <w:t xml:space="preserve"> № _____ студент </w:t>
+      </w:r>
+      <w:r>
+        <w:rPr>
+          <w:lang w:val="uk-UA"/>
+        </w:rPr>
+        <w:t>вечірньої/</w:t>
+      </w:r>
+      <w:r>
+        <w:rPr>
+          <w:lang w:val="uk-UA"/>
+        </w:rPr>
+        <w:t>заочної</w:t>
+      </w:r>
+      <w:r>
+        <w:rPr>
+          <w:lang w:val="uk-UA"/>
+        </w:rPr>
+        <w:t xml:space="preserve"> (</w:t>
+      </w:r>
+      <w:r>
+        <w:rPr>
+          <w:lang w:val="uk-UA"/>
+        </w:rPr>
+        <w:t>дистанційної</w:t>
+      </w:r>
+      <w:r>
+        <w:rPr>
+          <w:lang w:val="uk-UA"/>
+        </w:rPr>
+        <w:t>)</w:t>
+      </w:r>
+      <w:r>
+        <w:rPr>
+          <w:lang w:val="uk-UA"/>
+        </w:rPr>
+        <w:t xml:space="preserve"> форми навчання ______ курсу </w:t>
+      </w:r>
+      <w:r>
+        <w:rPr>
+          <w:lang w:val="uk-UA"/>
+        </w:rPr>
+        <w:t xml:space="preserve">       факультету математики та інформатики</w:t>
+      </w:r>
+    </w:p>
+    <w:p>
+      <w:pPr>
+        <w:rPr>
+          <w:sz w:val="20"/>
+          <w:szCs w:val="20"/>
+          <w:lang w:val="uk-UA"/>
+        </w:rPr>
+      </w:pPr>
+      <w:r>
+        <w:rPr>
           <w:noProof/>
-          <w:lang w:val="uk-UA" w:eastAsia="uk-UA"/>
+          <w:lang w:val="uk-UA"/>
         </w:rPr>
         <mc:AlternateContent>
           <mc:Choice Requires="wps">
             <w:drawing>
-              <wp:anchor distT="0" distB="0" distL="114300" distR="114300" simplePos="0" relativeHeight="251657728" behindDoc="0" locked="0" layoutInCell="1" allowOverlap="1" wp14:anchorId="4795A94B" wp14:editId="323F90EF">
+              <wp:anchor distT="0" distB="0" distL="114300" distR="114300" simplePos="0" relativeHeight="251660800" behindDoc="0" locked="0" layoutInCell="1" allowOverlap="1" wp14:anchorId="6C8A4A5F" wp14:editId="1516C936">
                 <wp:simplePos x="0" y="0"/>
                 <wp:positionH relativeFrom="column">
-                  <wp:posOffset>1565910</wp:posOffset>
+                  <wp:posOffset>948690</wp:posOffset>
                 </wp:positionH>
                 <wp:positionV relativeFrom="paragraph">
-                  <wp:posOffset>335280</wp:posOffset>
+                  <wp:posOffset>1270</wp:posOffset>
                 </wp:positionV>
-                <wp:extent cx="4366260" cy="22860"/>
-                <wp:effectExtent l="9525" t="10795" r="5715" b="13970"/>
+                <wp:extent cx="5120640" cy="15240"/>
+                <wp:effectExtent l="0" t="0" r="22860" b="22860"/>
                 <wp:wrapNone/>
-                <wp:docPr id="2" name="AutoShape 3"/>
-                <wp:cNvGraphicFramePr>
-                  <a:graphicFrameLocks xmlns:a="http://schemas.openxmlformats.org/drawingml/2006/main"/>
-                </wp:cNvGraphicFramePr>
+                <wp:docPr id="5" name="Пряма сполучна лінія 5"/>
+                <wp:cNvGraphicFramePr/>
                 <a:graphic xmlns:a="http://schemas.openxmlformats.org/drawingml/2006/main">
                   <a:graphicData uri="http://schemas.microsoft.com/office/word/2010/wordprocessingShape">
                     <wps:wsp>
-                      <wps:cNvCnPr>
-                        <a:cxnSpLocks noChangeShapeType="1"/>
-                      </wps:cNvCnPr>
-                      <wps:spPr bwMode="auto">
+                      <wps:cNvCnPr/>
+                      <wps:spPr>
                         <a:xfrm>
                           <a:off x="0" y="0"/>
-                          <a:ext cx="4366260" cy="22860"/>
+                          <a:ext cx="5120640" cy="15240"/>
                         </a:xfrm>
-                        <a:prstGeom prst="straightConnector1">
+                        <a:prstGeom prst="line">
                           <a:avLst/>
                         </a:prstGeom>
-                        <a:noFill/>
-                        <a:ln w="9525">
-                          <a:solidFill>
-                            <a:srgbClr val="000000"/>
-                          </a:solidFill>
-                          <a:round/>
-                          <a:headEnd/>
-                          <a:tailEnd/>
-                        </a:ln>
-                        <a:extLst>
-                          <a:ext uri="{909E8E84-426E-40DD-AFC4-6F175D3DCCD1}">
-                            <a14:hiddenFill xmlns:a14="http://schemas.microsoft.com/office/drawing/2010/main">
-                              <a:noFill/>
-                            </a14:hiddenFill>
-                          </a:ext>
-                        </a:extLst>
                       </wps:spPr>
+                      <wps:style>
+                        <a:lnRef idx="1">
+                          <a:schemeClr val="dk1"/>
+                        </a:lnRef>
+                        <a:fillRef idx="0">
+                          <a:schemeClr val="dk1"/>
+                        </a:fillRef>
+                        <a:effectRef idx="0">
+                          <a:schemeClr val="dk1"/>
+                        </a:effectRef>
+                        <a:fontRef idx="minor">
+                          <a:schemeClr val="tx1"/>
+                        </a:fontRef>
+                      </wps:style>
                       <wps:bodyPr/>
                     </wps:wsp>
                   </a:graphicData>
                 </a:graphic>
-                <wp14:sizeRelH relativeFrom="page">
-                  <wp14:pctWidth>0</wp14:pctWidth>
-                </wp14:sizeRelH>
-                <wp14:sizeRelV relativeFrom="page">
-                  <wp14:pctHeight>0</wp14:pctHeight>
-                </wp14:sizeRelV>
               </wp:anchor>
             </w:drawing>
           </mc:Choice>
-          <mc:Fallback xmlns:w16sdtdh="http://schemas.microsoft.com/office/word/2020/wordml/sdtdatahash" xmlns:w16="http://schemas.microsoft.com/office/word/2018/wordml" xmlns:w16cid="http://schemas.microsoft.com/office/word/2016/wordml/cid" xmlns:w16cex="http://schemas.microsoft.com/office/word/2018/wordml/cex" xmlns:am3d="http://schemas.microsoft.com/office/drawing/2017/model3d" xmlns:aink="http://schemas.microsoft.com/office/drawing/2016/ink" xmlns:cx8="http://schemas.microsoft.com/office/drawing/2016/5/14/chartex" xmlns:cx7="http://schemas.microsoft.com/office/drawing/2016/5/13/chartex" xmlns:cx6="http://schemas.microsoft.com/office/drawing/2016/5/12/chartex" xmlns:cx5="http://schemas.microsoft.com/office/drawing/2016/5/11/chartex" xmlns:cx4="http://schemas.microsoft.com/office/drawing/2016/5/10/chartex" xmlns:cx3="http://schemas.microsoft.com/office/drawing/2016/5/9/chartex" xmlns:cx2="http://schemas.microsoft.com/office/drawing/2015/10/21/chartex" xmlns:cx1="http://schemas.microsoft.com/office/drawing/2015/9/8/chartex">
+          <mc:Fallback>
             <w:pict>
-              <v:shape w14:anchorId="5CA0E181" id="AutoShape 3" o:spid="_x0000_s1026" type="#_x0000_t32" style="position:absolute;margin-left:123.3pt;margin-top:26.4pt;width:343.8pt;height:1.8pt;z-index:251657728;visibility:visible;mso-wrap-style:square;mso-width-percent:0;mso-height-percent:0;mso-wrap-distance-left:9pt;mso-wrap-distance-top:0;mso-wrap-distance-right:9pt;mso-wrap-distance-bottom:0;mso-position-horizontal:absolute;mso-position-horizontal-relative:text;mso-position-vertical:absolute;mso-position-vertical-relative:text;mso-width-percent:0;mso-height-percent:0;mso-width-relative:page;mso-height-relative:page" o:gfxdata="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"/>
+              <v:line w14:anchorId="72E9C8AA" id="Пряма сполучна лінія 5" o:spid="_x0000_s1026" style="position:absolute;z-index:251660800;visibility:visible;mso-wrap-style:square;mso-wrap-distance-left:9pt;mso-wrap-distance-top:0;mso-wrap-distance-right:9pt;mso-wrap-distance-bottom:0;mso-position-horizontal:absolute;mso-position-horizontal-relative:text;mso-position-vertical:absolute;mso-position-vertical-relative:text" from="74.7pt,.1pt" to="477.9pt,1.3pt" o:gfxdata="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" strokecolor="black [3200]" strokeweight=".5pt">
+                <v:stroke joinstyle="miter"/>
+              </v:line>
             </w:pict>
           </mc:Fallback>
         </mc:AlternateContent>
       </w:r>
-      <w:r>
-        <w:rPr>
-          <w:lang w:val="uk-UA"/>
-        </w:rPr>
-        <w:t xml:space="preserve">Згідно </w:t>
-      </w:r>
-      <w:r>
-        <w:rPr>
-          <w:lang w:val="uk-UA"/>
-        </w:rPr>
-        <w:t xml:space="preserve">з </w:t>
-      </w:r>
-      <w:r>
-        <w:rPr>
-          <w:lang w:val="uk-UA"/>
-        </w:rPr>
-        <w:t>довідк</w:t>
-      </w:r>
-      <w:r>
-        <w:rPr>
-          <w:lang w:val="uk-UA"/>
-        </w:rPr>
-        <w:t>ою</w:t>
-      </w:r>
-      <w:r>
-        <w:rPr>
-          <w:lang w:val="uk-UA"/>
-        </w:rPr>
-        <w:t>-викликом</w:t>
-      </w:r>
-      <w:r>
-        <w:rPr>
-          <w:lang w:val="uk-UA"/>
-        </w:rPr>
-        <w:t xml:space="preserve"> № _____ студент </w:t>
-      </w:r>
-      <w:r>
-        <w:rPr>
-          <w:lang w:val="uk-UA"/>
-        </w:rPr>
-        <w:t>вечірньої/</w:t>
-      </w:r>
-      <w:r>
-        <w:rPr>
-          <w:lang w:val="uk-UA"/>
-        </w:rPr>
-        <w:t>заочної</w:t>
-      </w:r>
-      <w:r>
-        <w:rPr>
-          <w:lang w:val="uk-UA"/>
-        </w:rPr>
-        <w:t xml:space="preserve"> (</w:t>
-      </w:r>
-      <w:r>
-        <w:rPr>
-          <w:lang w:val="uk-UA"/>
-        </w:rPr>
-        <w:t>дистанційної</w:t>
-      </w:r>
-      <w:r>
-        <w:rPr>
-          <w:lang w:val="uk-UA"/>
-        </w:rPr>
-        <w:t>)</w:t>
-      </w:r>
-      <w:r>
-        <w:rPr>
-          <w:lang w:val="uk-UA"/>
-        </w:rPr>
-        <w:t xml:space="preserve"> форми навчання ______ курсу </w:t>
-      </w:r>
-      <w:r>
-        <w:rPr>
-          <w:lang w:val="uk-UA"/>
-        </w:rPr>
-        <w:t xml:space="preserve">       факультету математики та інформатики</w:t>
-      </w:r>
-    </w:p>
-    <w:p>
-      <w:pPr>
-        <w:rPr>
-          <w:sz w:val="20"/>
-          <w:szCs w:val="20"/>
-          <w:lang w:val="uk-UA"/>
-        </w:rPr>
-      </w:pPr>
       <w:r>
         <w:rPr>
           <w:lang w:val="uk-UA"/>
@@ -2036,7 +2087,7 @@
               </wp:anchor>
             </w:drawing>
           </mc:Choice>
-          <mc:Fallback xmlns:w16sdtdh="http://schemas.microsoft.com/office/word/2020/wordml/sdtdatahash" xmlns:w16="http://schemas.microsoft.com/office/word/2018/wordml" xmlns:w16cid="http://schemas.microsoft.com/office/word/2016/wordml/cid" xmlns:w16cex="http://schemas.microsoft.com/office/word/2018/wordml/cex" xmlns:am3d="http://schemas.microsoft.com/office/drawing/2017/model3d" xmlns:aink="http://schemas.microsoft.com/office/drawing/2016/ink" xmlns:cx8="http://schemas.microsoft.com/office/drawing/2016/5/14/chartex" xmlns:cx7="http://schemas.microsoft.com/office/drawing/2016/5/13/chartex" xmlns:cx6="http://schemas.microsoft.com/office/drawing/2016/5/12/chartex" xmlns:cx5="http://schemas.microsoft.com/office/drawing/2016/5/11/chartex" xmlns:cx4="http://schemas.microsoft.com/office/drawing/2016/5/10/chartex" xmlns:cx3="http://schemas.microsoft.com/office/drawing/2016/5/9/chartex" xmlns:cx2="http://schemas.microsoft.com/office/drawing/2015/10/21/chartex" xmlns:cx1="http://schemas.microsoft.com/office/drawing/2015/9/8/chartex">
+          <mc:Fallback>
             <w:pict>
               <v:shape w14:anchorId="3821EF25" id="AutoShape 4" o:spid="_x0000_s1026" type="#_x0000_t32" style="position:absolute;margin-left:288.9pt;margin-top:27.2pt;width:112.2pt;height:0;z-index:251658752;visibility:visible;mso-wrap-style:square;mso-width-percent:0;mso-height-percent:0;mso-wrap-distance-left:9pt;mso-wrap-distance-top:0;mso-wrap-distance-right:9pt;mso-wrap-distance-bottom:0;mso-position-horizontal:absolute;mso-position-horizontal-relative:text;mso-position-vertical:absolute;mso-position-vertical-relative:text;mso-width-percent:0;mso-height-percent:0;mso-width-relative:page;mso-height-relative:page" o:gfxdata="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"/>
             </w:pict>
@@ -2298,7 +2349,7 @@
 </file>
 
 <file path=word/endnotes.xml><?xml version="1.0" encoding="utf-8"?>
-<w:endnotes xmlns:wpc="http://schemas.microsoft.com/office/word/2010/wordprocessingCanvas" xmlns:cx="http://schemas.microsoft.com/office/drawing/2014/chartex" xmlns:mc="http://schemas.openxmlformats.org/markup-compatibility/2006" xmlns:o="urn:schemas-microsoft-com:office:office" xmlns:r="http://schemas.openxmlformats.org/officeDocument/2006/relationships" xmlns:m="http://schemas.openxmlformats.org/officeDocument/2006/math" xmlns:v="urn:schemas-microsoft-com:vml" xmlns:wp14="http://schemas.microsoft.com/office/word/2010/wordprocessingDrawing" xmlns:wp="http://schemas.openxmlformats.org/drawingml/2006/wordprocessingDrawing" xmlns:w10="urn:schemas-microsoft-com:office:word" xmlns:w="http://schemas.openxmlformats.org/wordprocessingml/2006/main" xmlns:w14="http://schemas.microsoft.com/office/word/2010/wordml" xmlns:w15="http://schemas.microsoft.com/office/word/2012/wordml" xmlns:w16se="http://schemas.microsoft.com/office/word/2015/wordml/symex" xmlns:wpg="http://schemas.microsoft.com/office/word/2010/wordprocessingGroup" xmlns:wpi="http://schemas.microsoft.com/office/word/2010/wordprocessingInk" xmlns:wne="http://schemas.microsoft.com/office/word/2006/wordml" xmlns:wps="http://schemas.microsoft.com/office/word/2010/wordprocessingShape" mc:Ignorable="w14 w15 w16se wp14">
+<w:endnotes xmlns:wpc="http://schemas.microsoft.com/office/word/2010/wordprocessingCanvas" xmlns:cx="http://schemas.microsoft.com/office/drawing/2014/chartex" xmlns:cx1="http://schemas.microsoft.com/office/drawing/2015/9/8/chartex" xmlns:cx2="http://schemas.microsoft.com/office/drawing/2015/10/21/chartex" xmlns:cx3="http://schemas.microsoft.com/office/drawing/2016/5/9/chartex" xmlns:cx4="http://schemas.microsoft.com/office/drawing/2016/5/10/chartex" xmlns:cx5="http://schemas.microsoft.com/office/drawing/2016/5/11/chartex" xmlns:cx6="http://schemas.microsoft.com/office/drawing/2016/5/12/chartex" xmlns:cx7="http://schemas.microsoft.com/office/drawing/2016/5/13/chartex" xmlns:cx8="http://schemas.microsoft.com/office/drawing/2016/5/14/chartex" xmlns:mc="http://schemas.openxmlformats.org/markup-compatibility/2006" xmlns:aink="http://schemas.microsoft.com/office/drawing/2016/ink" xmlns:am3d="http://schemas.microsoft.com/office/drawing/2017/model3d" xmlns:o="urn:schemas-microsoft-com:office:office" xmlns:r="http://schemas.openxmlformats.org/officeDocument/2006/relationships" xmlns:m="http://schemas.openxmlformats.org/officeDocument/2006/math" xmlns:v="urn:schemas-microsoft-com:vml" xmlns:wp14="http://schemas.microsoft.com/office/word/2010/wordprocessingDrawing" xmlns:wp="http://schemas.openxmlformats.org/drawingml/2006/wordprocessingDrawing" xmlns:w10="urn:schemas-microsoft-com:office:word" xmlns:w="http://schemas.openxmlformats.org/wordprocessingml/2006/main" xmlns:w14="http://schemas.microsoft.com/office/word/2010/wordml" xmlns:w15="http://schemas.microsoft.com/office/word/2012/wordml" xmlns:w16cex="http://schemas.microsoft.com/office/word/2018/wordml/cex" xmlns:w16cid="http://schemas.microsoft.com/office/word/2016/wordml/cid" xmlns:w16="http://schemas.microsoft.com/office/word/2018/wordml" xmlns:w16sdtdh="http://schemas.microsoft.com/office/word/2020/wordml/sdtdatahash" xmlns:w16se="http://schemas.microsoft.com/office/word/2015/wordml/symex" xmlns:wpg="http://schemas.microsoft.com/office/word/2010/wordprocessingGroup" xmlns:wpi="http://schemas.microsoft.com/office/word/2010/wordprocessingInk" xmlns:wne="http://schemas.microsoft.com/office/word/2006/wordml" xmlns:wps="http://schemas.microsoft.com/office/word/2010/wordprocessingShape" mc:Ignorable="w14 w15 w16se w16cid w16 w16cex w16sdtdh wp14">
   <w:endnote w:type="separator" w:id="-1">
     <w:p>
       <w:r>
@@ -2317,7 +2368,7 @@
 </file>
 
 <file path=word/footnotes.xml><?xml version="1.0" encoding="utf-8"?>
-<w:footnotes xmlns:wpc="http://schemas.microsoft.com/office/word/2010/wordprocessingCanvas" xmlns:cx="http://schemas.microsoft.com/office/drawing/2014/chartex" xmlns:mc="http://schemas.openxmlformats.org/markup-compatibility/2006" xmlns:o="urn:schemas-microsoft-com:office:office" xmlns:r="http://schemas.openxmlformats.org/officeDocument/2006/relationships" xmlns:m="http://schemas.openxmlformats.org/officeDocument/2006/math" xmlns:v="urn:schemas-microsoft-com:vml" xmlns:wp14="http://schemas.microsoft.com/office/word/2010/wordprocessingDrawing" xmlns:wp="http://schemas.openxmlformats.org/drawingml/2006/wordprocessingDrawing" xmlns:w10="urn:schemas-microsoft-com:office:word" xmlns:w="http://schemas.openxmlformats.org/wordprocessingml/2006/main" xmlns:w14="http://schemas.microsoft.com/office/word/2010/wordml" xmlns:w15="http://schemas.microsoft.com/office/word/2012/wordml" xmlns:w16se="http://schemas.microsoft.com/office/word/2015/wordml/symex" xmlns:wpg="http://schemas.microsoft.com/office/word/2010/wordprocessingGroup" xmlns:wpi="http://schemas.microsoft.com/office/word/2010/wordprocessingInk" xmlns:wne="http://schemas.microsoft.com/office/word/2006/wordml" xmlns:wps="http://schemas.microsoft.com/office/word/2010/wordprocessingShape" mc:Ignorable="w14 w15 w16se wp14">
+<w:footnotes xmlns:wpc="http://schemas.microsoft.com/office/word/2010/wordprocessingCanvas" xmlns:cx="http://schemas.microsoft.com/office/drawing/2014/chartex" xmlns:cx1="http://schemas.microsoft.com/office/drawing/2015/9/8/chartex" xmlns:cx2="http://schemas.microsoft.com/office/drawing/2015/10/21/chartex" xmlns:cx3="http://schemas.microsoft.com/office/drawing/2016/5/9/chartex" xmlns:cx4="http://schemas.microsoft.com/office/drawing/2016/5/10/chartex" xmlns:cx5="http://schemas.microsoft.com/office/drawing/2016/5/11/chartex" xmlns:cx6="http://schemas.microsoft.com/office/drawing/2016/5/12/chartex" xmlns:cx7="http://schemas.microsoft.com/office/drawing/2016/5/13/chartex" xmlns:cx8="http://schemas.microsoft.com/office/drawing/2016/5/14/chartex" xmlns:mc="http://schemas.openxmlformats.org/markup-compatibility/2006" xmlns:aink="http://schemas.microsoft.com/office/drawing/2016/ink" xmlns:am3d="http://schemas.microsoft.com/office/drawing/2017/model3d" xmlns:o="urn:schemas-microsoft-com:office:office" xmlns:r="http://schemas.openxmlformats.org/officeDocument/2006/relationships" xmlns:m="http://schemas.openxmlformats.org/officeDocument/2006/math" xmlns:v="urn:schemas-microsoft-com:vml" xmlns:wp14="http://schemas.microsoft.com/office/word/2010/wordprocessingDrawing" xmlns:wp="http://schemas.openxmlformats.org/drawingml/2006/wordprocessingDrawing" xmlns:w10="urn:schemas-microsoft-com:office:word" xmlns:w="http://schemas.openxmlformats.org/wordprocessingml/2006/main" xmlns:w14="http://schemas.microsoft.com/office/word/2010/wordml" xmlns:w15="http://schemas.microsoft.com/office/word/2012/wordml" xmlns:w16cex="http://schemas.microsoft.com/office/word/2018/wordml/cex" xmlns:w16cid="http://schemas.microsoft.com/office/word/2016/wordml/cid" xmlns:w16="http://schemas.microsoft.com/office/word/2018/wordml" xmlns:w16sdtdh="http://schemas.microsoft.com/office/word/2020/wordml/sdtdatahash" xmlns:w16se="http://schemas.microsoft.com/office/word/2015/wordml/symex" xmlns:wpg="http://schemas.microsoft.com/office/word/2010/wordprocessingGroup" xmlns:wpi="http://schemas.microsoft.com/office/word/2010/wordprocessingInk" xmlns:wne="http://schemas.microsoft.com/office/word/2006/wordml" xmlns:wps="http://schemas.microsoft.com/office/word/2010/wordprocessingShape" mc:Ignorable="w14 w15 w16se w16cid w16 w16cex w16sdtdh wp14">
   <w:footnote w:type="separator" w:id="-1">
     <w:p>
       <w:r>
@@ -2336,7 +2387,7 @@
 </file>
 
 <file path=word/header1.xml><?xml version="1.0" encoding="utf-8"?>
-<w:hdr xmlns:wpc="http://schemas.microsoft.com/office/word/2010/wordprocessingCanvas" xmlns:cx="http://schemas.microsoft.com/office/drawing/2014/chartex" xmlns:mc="http://schemas.openxmlformats.org/markup-compatibility/2006" xmlns:o="urn:schemas-microsoft-com:office:office" xmlns:r="http://schemas.openxmlformats.org/officeDocument/2006/relationships" xmlns:m="http://schemas.openxmlformats.org/officeDocument/2006/math" xmlns:v="urn:schemas-microsoft-com:vml" xmlns:wp14="http://schemas.microsoft.com/office/word/2010/wordprocessingDrawing" xmlns:wp="http://schemas.openxmlformats.org/drawingml/2006/wordprocessingDrawing" xmlns:w10="urn:schemas-microsoft-com:office:word" xmlns:w="http://schemas.openxmlformats.org/wordprocessingml/2006/main" xmlns:w14="http://schemas.microsoft.com/office/word/2010/wordml" xmlns:w15="http://schemas.microsoft.com/office/word/2012/wordml" xmlns:w16se="http://schemas.microsoft.com/office/word/2015/wordml/symex" xmlns:wpg="http://schemas.microsoft.com/office/word/2010/wordprocessingGroup" xmlns:wpi="http://schemas.microsoft.com/office/word/2010/wordprocessingInk" xmlns:wne="http://schemas.microsoft.com/office/word/2006/wordml" xmlns:wps="http://schemas.microsoft.com/office/word/2010/wordprocessingShape" mc:Ignorable="w14 w15 w16se wp14">
+<w:hdr xmlns:wpc="http://schemas.microsoft.com/office/word/2010/wordprocessingCanvas" xmlns:cx="http://schemas.microsoft.com/office/drawing/2014/chartex" xmlns:cx1="http://schemas.microsoft.com/office/drawing/2015/9/8/chartex" xmlns:cx2="http://schemas.microsoft.com/office/drawing/2015/10/21/chartex" xmlns:cx3="http://schemas.microsoft.com/office/drawing/2016/5/9/chartex" xmlns:cx4="http://schemas.microsoft.com/office/drawing/2016/5/10/chartex" xmlns:cx5="http://schemas.microsoft.com/office/drawing/2016/5/11/chartex" xmlns:cx6="http://schemas.microsoft.com/office/drawing/2016/5/12/chartex" xmlns:cx7="http://schemas.microsoft.com/office/drawing/2016/5/13/chartex" xmlns:cx8="http://schemas.microsoft.com/office/drawing/2016/5/14/chartex" xmlns:mc="http://schemas.openxmlformats.org/markup-compatibility/2006" xmlns:aink="http://schemas.microsoft.com/office/drawing/2016/ink" xmlns:am3d="http://schemas.microsoft.com/office/drawing/2017/model3d" xmlns:o="urn:schemas-microsoft-com:office:office" xmlns:r="http://schemas.openxmlformats.org/officeDocument/2006/relationships" xmlns:m="http://schemas.openxmlformats.org/officeDocument/2006/math" xmlns:v="urn:schemas-microsoft-com:vml" xmlns:wp14="http://schemas.microsoft.com/office/word/2010/wordprocessingDrawing" xmlns:wp="http://schemas.openxmlformats.org/drawingml/2006/wordprocessingDrawing" xmlns:w10="urn:schemas-microsoft-com:office:word" xmlns:w="http://schemas.openxmlformats.org/wordprocessingml/2006/main" xmlns:w14="http://schemas.microsoft.com/office/word/2010/wordml" xmlns:w15="http://schemas.microsoft.com/office/word/2012/wordml" xmlns:w16cex="http://schemas.microsoft.com/office/word/2018/wordml/cex" xmlns:w16cid="http://schemas.microsoft.com/office/word/2016/wordml/cid" xmlns:w16="http://schemas.microsoft.com/office/word/2018/wordml" xmlns:w16sdtdh="http://schemas.microsoft.com/office/word/2020/wordml/sdtdatahash" xmlns:w16se="http://schemas.microsoft.com/office/word/2015/wordml/symex" xmlns:wpg="http://schemas.microsoft.com/office/word/2010/wordprocessingGroup" xmlns:wpi="http://schemas.microsoft.com/office/word/2010/wordprocessingInk" xmlns:wne="http://schemas.microsoft.com/office/word/2006/wordml" xmlns:wps="http://schemas.microsoft.com/office/word/2010/wordprocessingShape" mc:Ignorable="w14 w15 w16se w16cid w16 w16cex w16sdtdh wp14">
   <w:p>
     <w:pPr>
       <w:pStyle w:val="a5"/>
@@ -2370,7 +2421,7 @@
 </file>
 
 <file path=word/header2.xml><?xml version="1.0" encoding="utf-8"?>
-<w:hdr xmlns:wpc="http://schemas.microsoft.com/office/word/2010/wordprocessingCanvas" xmlns:cx="http://schemas.microsoft.com/office/drawing/2014/chartex" xmlns:mc="http://schemas.openxmlformats.org/markup-compatibility/2006" xmlns:o="urn:schemas-microsoft-com:office:office" xmlns:r="http://schemas.openxmlformats.org/officeDocument/2006/relationships" xmlns:m="http://schemas.openxmlformats.org/officeDocument/2006/math" xmlns:v="urn:schemas-microsoft-com:vml" xmlns:wp14="http://schemas.microsoft.com/office/word/2010/wordprocessingDrawing" xmlns:wp="http://schemas.openxmlformats.org/drawingml/2006/wordprocessingDrawing" xmlns:w10="urn:schemas-microsoft-com:office:word" xmlns:w="http://schemas.openxmlformats.org/wordprocessingml/2006/main" xmlns:w14="http://schemas.microsoft.com/office/word/2010/wordml" xmlns:w15="http://schemas.microsoft.com/office/word/2012/wordml" xmlns:w16se="http://schemas.microsoft.com/office/word/2015/wordml/symex" xmlns:wpg="http://schemas.microsoft.com/office/word/2010/wordprocessingGroup" xmlns:wpi="http://schemas.microsoft.com/office/word/2010/wordprocessingInk" xmlns:wne="http://schemas.microsoft.com/office/word/2006/wordml" xmlns:wps="http://schemas.microsoft.com/office/word/2010/wordprocessingShape" mc:Ignorable="w14 w15 w16se wp14">
+<w:hdr xmlns:wpc="http://schemas.microsoft.com/office/word/2010/wordprocessingCanvas" xmlns:cx="http://schemas.microsoft.com/office/drawing/2014/chartex" xmlns:cx1="http://schemas.microsoft.com/office/drawing/2015/9/8/chartex" xmlns:cx2="http://schemas.microsoft.com/office/drawing/2015/10/21/chartex" xmlns:cx3="http://schemas.microsoft.com/office/drawing/2016/5/9/chartex" xmlns:cx4="http://schemas.microsoft.com/office/drawing/2016/5/10/chartex" xmlns:cx5="http://schemas.microsoft.com/office/drawing/2016/5/11/chartex" xmlns:cx6="http://schemas.microsoft.com/office/drawing/2016/5/12/chartex" xmlns:cx7="http://schemas.microsoft.com/office/drawing/2016/5/13/chartex" xmlns:cx8="http://schemas.microsoft.com/office/drawing/2016/5/14/chartex" xmlns:mc="http://schemas.openxmlformats.org/markup-compatibility/2006" xmlns:aink="http://schemas.microsoft.com/office/drawing/2016/ink" xmlns:am3d="http://schemas.microsoft.com/office/drawing/2017/model3d" xmlns:o="urn:schemas-microsoft-com:office:office" xmlns:r="http://schemas.openxmlformats.org/officeDocument/2006/relationships" xmlns:m="http://schemas.openxmlformats.org/officeDocument/2006/math" xmlns:v="urn:schemas-microsoft-com:vml" xmlns:wp14="http://schemas.microsoft.com/office/word/2010/wordprocessingDrawing" xmlns:wp="http://schemas.openxmlformats.org/drawingml/2006/wordprocessingDrawing" xmlns:w10="urn:schemas-microsoft-com:office:word" xmlns:w="http://schemas.openxmlformats.org/wordprocessingml/2006/main" xmlns:w14="http://schemas.microsoft.com/office/word/2010/wordml" xmlns:w15="http://schemas.microsoft.com/office/word/2012/wordml" xmlns:w16cex="http://schemas.microsoft.com/office/word/2018/wordml/cex" xmlns:w16cid="http://schemas.microsoft.com/office/word/2016/wordml/cid" xmlns:w16="http://schemas.microsoft.com/office/word/2018/wordml" xmlns:w16sdtdh="http://schemas.microsoft.com/office/word/2020/wordml/sdtdatahash" xmlns:w16se="http://schemas.microsoft.com/office/word/2015/wordml/symex" xmlns:wpg="http://schemas.microsoft.com/office/word/2010/wordprocessingGroup" xmlns:wpi="http://schemas.microsoft.com/office/word/2010/wordprocessingInk" xmlns:wne="http://schemas.microsoft.com/office/word/2006/wordml" xmlns:wps="http://schemas.microsoft.com/office/word/2010/wordprocessingShape" mc:Ignorable="w14 w15 w16se w16cid w16 w16cex w16sdtdh wp14">
   <w:p>
     <w:pPr>
       <w:pStyle w:val="a5"/>
@@ -2389,7 +2440,7 @@
 </file>
 
 <file path=word/numbering.xml><?xml version="1.0" encoding="utf-8"?>
-<w:numbering xmlns:wpc="http://schemas.microsoft.com/office/word/2010/wordprocessingCanvas" xmlns:cx="http://schemas.microsoft.com/office/drawing/2014/chartex" xmlns:mc="http://schemas.openxmlformats.org/markup-compatibility/2006" xmlns:o="urn:schemas-microsoft-com:office:office" xmlns:r="http://schemas.openxmlformats.org/officeDocument/2006/relationships" xmlns:m="http://schemas.openxmlformats.org/officeDocument/2006/math" xmlns:v="urn:schemas-microsoft-com:vml" xmlns:wp14="http://schemas.microsoft.com/office/word/2010/wordprocessingDrawing" xmlns:wp="http://schemas.openxmlformats.org/drawingml/2006/wordprocessingDrawing" xmlns:w10="urn:schemas-microsoft-com:office:word" xmlns:w="http://schemas.openxmlformats.org/wordprocessingml/2006/main" xmlns:w14="http://schemas.microsoft.com/office/word/2010/wordml" xmlns:w15="http://schemas.microsoft.com/office/word/2012/wordml" xmlns:w16se="http://schemas.microsoft.com/office/word/2015/wordml/symex" xmlns:wpg="http://schemas.microsoft.com/office/word/2010/wordprocessingGroup" xmlns:wpi="http://schemas.microsoft.com/office/word/2010/wordprocessingInk" xmlns:wne="http://schemas.microsoft.com/office/word/2006/wordml" xmlns:wps="http://schemas.microsoft.com/office/word/2010/wordprocessingShape" mc:Ignorable="w14 w15 w16se wp14">
+<w:numbering xmlns:wpc="http://schemas.microsoft.com/office/word/2010/wordprocessingCanvas" xmlns:cx="http://schemas.microsoft.com/office/drawing/2014/chartex" xmlns:cx1="http://schemas.microsoft.com/office/drawing/2015/9/8/chartex" xmlns:cx2="http://schemas.microsoft.com/office/drawing/2015/10/21/chartex" xmlns:cx3="http://schemas.microsoft.com/office/drawing/2016/5/9/chartex" xmlns:cx4="http://schemas.microsoft.com/office/drawing/2016/5/10/chartex" xmlns:cx5="http://schemas.microsoft.com/office/drawing/2016/5/11/chartex" xmlns:cx6="http://schemas.microsoft.com/office/drawing/2016/5/12/chartex" xmlns:cx7="http://schemas.microsoft.com/office/drawing/2016/5/13/chartex" xmlns:cx8="http://schemas.microsoft.com/office/drawing/2016/5/14/chartex" xmlns:mc="http://schemas.openxmlformats.org/markup-compatibility/2006" xmlns:aink="http://schemas.microsoft.com/office/drawing/2016/ink" xmlns:am3d="http://schemas.microsoft.com/office/drawing/2017/model3d" xmlns:o="urn:schemas-microsoft-com:office:office" xmlns:r="http://schemas.openxmlformats.org/officeDocument/2006/relationships" xmlns:m="http://schemas.openxmlformats.org/officeDocument/2006/math" xmlns:v="urn:schemas-microsoft-com:vml" xmlns:wp14="http://schemas.microsoft.com/office/word/2010/wordprocessingDrawing" xmlns:wp="http://schemas.openxmlformats.org/drawingml/2006/wordprocessingDrawing" xmlns:w10="urn:schemas-microsoft-com:office:word" xmlns:w="http://schemas.openxmlformats.org/wordprocessingml/2006/main" xmlns:w14="http://schemas.microsoft.com/office/word/2010/wordml" xmlns:w15="http://schemas.microsoft.com/office/word/2012/wordml" xmlns:w16cex="http://schemas.microsoft.com/office/word/2018/wordml/cex" xmlns:w16cid="http://schemas.microsoft.com/office/word/2016/wordml/cid" xmlns:w16="http://schemas.microsoft.com/office/word/2018/wordml" xmlns:w16sdtdh="http://schemas.microsoft.com/office/word/2020/wordml/sdtdatahash" xmlns:w16se="http://schemas.microsoft.com/office/word/2015/wordml/symex" xmlns:wpg="http://schemas.microsoft.com/office/word/2010/wordprocessingGroup" xmlns:wpi="http://schemas.microsoft.com/office/word/2010/wordprocessingInk" xmlns:wne="http://schemas.microsoft.com/office/word/2006/wordml" xmlns:wps="http://schemas.microsoft.com/office/word/2010/wordprocessingShape" mc:Ignorable="w14 w15 w16se w16cid w16 w16cex w16sdtdh wp14">
   <w:abstractNum w:abstractNumId="0" w15:restartNumberingAfterBreak="0">
     <w:nsid w:val="7888567E"/>
     <w:multiLevelType w:val="hybridMultilevel"/>
@@ -2483,7 +2534,7 @@
 </file>
 
 <file path=word/styles.xml><?xml version="1.0" encoding="utf-8"?>
-<w:styles xmlns:mc="http://schemas.openxmlformats.org/markup-compatibility/2006" xmlns:r="http://schemas.openxmlformats.org/officeDocument/2006/relationships" xmlns:w="http://schemas.openxmlformats.org/wordprocessingml/2006/main" xmlns:w14="http://schemas.microsoft.com/office/word/2010/wordml" xmlns:w15="http://schemas.microsoft.com/office/word/2012/wordml" xmlns:w16se="http://schemas.microsoft.com/office/word/2015/wordml/symex" mc:Ignorable="w14 w15 w16se">
+<w:styles xmlns:mc="http://schemas.openxmlformats.org/markup-compatibility/2006" xmlns:r="http://schemas.openxmlformats.org/officeDocument/2006/relationships" xmlns:w="http://schemas.openxmlformats.org/wordprocessingml/2006/main" xmlns:w14="http://schemas.microsoft.com/office/word/2010/wordml" xmlns:w15="http://schemas.microsoft.com/office/word/2012/wordml" xmlns:w16cex="http://schemas.microsoft.com/office/word/2018/wordml/cex" xmlns:w16cid="http://schemas.microsoft.com/office/word/2016/wordml/cid" xmlns:w16="http://schemas.microsoft.com/office/word/2018/wordml" xmlns:w16sdtdh="http://schemas.microsoft.com/office/word/2020/wordml/sdtdatahash" xmlns:w16se="http://schemas.microsoft.com/office/word/2015/wordml/symex" mc:Ignorable="w14 w15 w16se w16cid w16 w16cex w16sdtdh">
   <w:docDefaults>
     <w:rPrDefault>
       <w:rPr>
@@ -2493,7 +2544,7 @@
     </w:rPrDefault>
     <w:pPrDefault/>
   </w:docDefaults>
-  <w:latentStyles w:defLockedState="0" w:defUIPriority="99" w:defSemiHidden="0" w:defUnhideWhenUsed="0" w:defQFormat="0" w:count="371">
+  <w:latentStyles w:defLockedState="0" w:defUIPriority="99" w:defSemiHidden="0" w:defUnhideWhenUsed="0" w:defQFormat="0" w:count="376">
     <w:lsdException w:name="Normal" w:uiPriority="0" w:qFormat="1"/>
     <w:lsdException w:name="heading 1" w:uiPriority="9" w:qFormat="1"/>
     <w:lsdException w:name="heading 2" w:uiPriority="9" w:qFormat="1"/>
@@ -2865,6 +2916,11 @@
     <w:lsdException w:name="List Table 5 Dark Accent 6" w:uiPriority="50"/>
     <w:lsdException w:name="List Table 6 Colorful Accent 6" w:uiPriority="51"/>
     <w:lsdException w:name="List Table 7 Colorful Accent 6" w:uiPriority="52"/>
+    <w:lsdException w:name="Mention" w:semiHidden="1" w:unhideWhenUsed="1"/>
+    <w:lsdException w:name="Smart Hyperlink" w:semiHidden="1" w:unhideWhenUsed="1"/>
+    <w:lsdException w:name="Hashtag" w:semiHidden="1" w:unhideWhenUsed="1"/>
+    <w:lsdException w:name="Unresolved Mention" w:semiHidden="1" w:unhideWhenUsed="1"/>
+    <w:lsdException w:name="Smart Link" w:semiHidden="1" w:unhideWhenUsed="1"/>
   </w:latentStyles>
   <w:style w:type="paragraph" w:default="1" w:styleId="a">
     <w:name w:val="Normal"/>
@@ -2985,7 +3041,7 @@
     </w:rPr>
   </w:style>
   <w:style w:type="character" w:customStyle="1" w:styleId="a6">
-    <w:name w:val="Верхний колонтитул Знак"/>
+    <w:name w:val="Верхній колонтитул Знак"/>
     <w:link w:val="a5"/>
     <w:uiPriority w:val="99"/>
     <w:rsid w:val="00F01AA9"/>
@@ -3012,7 +3068,7 @@
     </w:rPr>
   </w:style>
   <w:style w:type="character" w:customStyle="1" w:styleId="a8">
-    <w:name w:val="Нижний колонтитул Знак"/>
+    <w:name w:val="Нижній колонтитул Знак"/>
     <w:link w:val="a7"/>
     <w:uiPriority w:val="99"/>
     <w:rsid w:val="00F01AA9"/>

</xml_diff>